<commit_message>
update final game instructions
</commit_message>
<xml_diff>
--- a/10-final-touch/yourgame_final.docx
+++ b/10-final-touch/yourgame_final.docx
@@ -812,7 +812,384 @@
           <w:rFonts w:ascii="David" w:hAnsi="David" w:cs="David" w:hint="cs"/>
           <w:rtl/>
         </w:rPr>
-        <w:t>הכניסו קישור לקדימון לדף המשחקים של שנת ה'תשפ"ד (ליד הקישורים למשחק עצמו ולגיטאהב).</w:t>
+        <w:t xml:space="preserve">הכניסו קישור לקדימון לדף המשחקים של </w:t>
+      </w:r>
+      <w:r>
+        <w:rPr>
+          <w:rFonts w:ascii="David" w:hAnsi="David" w:cs="David" w:hint="cs"/>
+          <w:rtl/>
+        </w:rPr>
+        <w:t>ה</w:t>
+      </w:r>
+      <w:r>
+        <w:rPr>
+          <w:rFonts w:ascii="David" w:hAnsi="David" w:cs="David" w:hint="cs"/>
+          <w:rtl/>
+        </w:rPr>
+        <w:t>שנ</w:t>
+      </w:r>
+      <w:r>
+        <w:rPr>
+          <w:rFonts w:ascii="David" w:hAnsi="David" w:cs="David" w:hint="cs"/>
+          <w:rtl/>
+        </w:rPr>
+        <w:t xml:space="preserve">ה </w:t>
+      </w:r>
+      <w:r>
+        <w:rPr>
+          <w:rFonts w:ascii="David" w:hAnsi="David" w:cs="David" w:hint="cs"/>
+          <w:rtl/>
+        </w:rPr>
+        <w:t>(ליד הקישורים למשחק עצמו ולגיטאהב).</w:t>
+      </w:r>
+    </w:p>
+    <w:p>
+      <w:pPr>
+        <w:pStyle w:val="Textbody"/>
+        <w:jc w:val="left"/>
+        <w:rPr>
+          <w:rFonts w:ascii="David" w:hAnsi="David" w:cs="David"/>
+        </w:rPr>
+      </w:pPr>
+      <w:r>
+        <w:rPr>
+          <w:rFonts w:ascii="David" w:hAnsi="David" w:cs="David" w:hint="cs"/>
+          <w:rtl/>
+        </w:rPr>
+        <w:t>--- עד כאן להגשה.</w:t>
+      </w:r>
+    </w:p>
+    <w:p>
+      <w:pPr>
+        <w:pStyle w:val="Heading2"/>
+        <w:rPr>
+          <w:rtl/>
+        </w:rPr>
+      </w:pPr>
+      <w:r>
+        <w:rPr>
+          <w:rFonts w:hint="cs"/>
+          <w:rtl/>
+        </w:rPr>
+        <w:t>ד</w:t>
+      </w:r>
+      <w:r>
+        <w:rPr>
+          <w:rFonts w:hint="cs"/>
+          <w:rtl/>
+        </w:rPr>
+        <w:t xml:space="preserve">. </w:t>
+      </w:r>
+      <w:r>
+        <w:rPr>
+          <w:rFonts w:hint="cs"/>
+          <w:rtl/>
+        </w:rPr>
+        <w:t>לו"ז התחרות</w:t>
+      </w:r>
+    </w:p>
+    <w:p>
+      <w:pPr>
+        <w:pStyle w:val="Textbody"/>
+        <w:jc w:val="left"/>
+        <w:rPr>
+          <w:rFonts w:ascii="David" w:hAnsi="David" w:cs="David"/>
+          <w:rtl/>
+        </w:rPr>
+      </w:pPr>
+      <w:r>
+        <w:rPr>
+          <w:rFonts w:ascii="David" w:hAnsi="David" w:cs="David" w:hint="cs"/>
+          <w:rtl/>
+        </w:rPr>
+        <w:t xml:space="preserve">8:45 </w:t>
+      </w:r>
+      <w:r>
+        <w:rPr>
+          <w:rFonts w:ascii="David" w:hAnsi="David" w:cs="David"/>
+          <w:rtl/>
+        </w:rPr>
+        <w:t>–</w:t>
+      </w:r>
+      <w:r>
+        <w:rPr>
+          <w:rFonts w:ascii="David" w:hAnsi="David" w:cs="David" w:hint="cs"/>
+          <w:rtl/>
+        </w:rPr>
+        <w:t xml:space="preserve"> 9:00: התארגנות. יש להביא מחשבים ניידים (לפחות מחשב אחד לכל צוות) ולפרוס אותם על השולחנות בחדר, כך שהאורחים יוכלו לשחק.</w:t>
+      </w:r>
+    </w:p>
+    <w:p>
+      <w:pPr>
+        <w:pStyle w:val="Textbody"/>
+        <w:jc w:val="left"/>
+        <w:rPr>
+          <w:rFonts w:ascii="David" w:hAnsi="David" w:cs="David"/>
+          <w:rtl/>
+        </w:rPr>
+      </w:pPr>
+      <w:r>
+        <w:rPr>
+          <w:rFonts w:ascii="David" w:hAnsi="David" w:cs="David" w:hint="cs"/>
+          <w:rtl/>
+        </w:rPr>
+        <w:t xml:space="preserve">9:00 </w:t>
+      </w:r>
+      <w:r>
+        <w:rPr>
+          <w:rFonts w:ascii="David" w:hAnsi="David" w:cs="David"/>
+          <w:rtl/>
+        </w:rPr>
+        <w:t>–</w:t>
+      </w:r>
+      <w:r>
+        <w:rPr>
+          <w:rFonts w:ascii="David" w:hAnsi="David" w:cs="David" w:hint="cs"/>
+          <w:rtl/>
+        </w:rPr>
+        <w:t xml:space="preserve"> 9:30: השופטים מספרים על עצמם ועל החברות שהם מייצגים.</w:t>
+      </w:r>
+    </w:p>
+    <w:p>
+      <w:pPr>
+        <w:pStyle w:val="Textbody"/>
+        <w:jc w:val="left"/>
+        <w:rPr>
+          <w:rFonts w:ascii="David" w:hAnsi="David" w:cs="David"/>
+          <w:rtl/>
+        </w:rPr>
+      </w:pPr>
+      <w:r>
+        <w:rPr>
+          <w:rFonts w:ascii="David" w:hAnsi="David" w:cs="David" w:hint="cs"/>
+          <w:rtl/>
+        </w:rPr>
+        <w:t xml:space="preserve">9:30 </w:t>
+      </w:r>
+      <w:r>
+        <w:rPr>
+          <w:rFonts w:ascii="David" w:hAnsi="David" w:cs="David"/>
+          <w:rtl/>
+        </w:rPr>
+        <w:t>–</w:t>
+      </w:r>
+      <w:r>
+        <w:rPr>
+          <w:rFonts w:ascii="David" w:hAnsi="David" w:cs="David" w:hint="cs"/>
+          <w:rtl/>
+        </w:rPr>
+        <w:t xml:space="preserve"> 11:</w:t>
+      </w:r>
+      <w:r>
+        <w:rPr>
+          <w:rFonts w:ascii="David" w:hAnsi="David" w:cs="David" w:hint="cs"/>
+          <w:rtl/>
+        </w:rPr>
+        <w:t>30</w:t>
+      </w:r>
+      <w:r>
+        <w:rPr>
+          <w:rFonts w:ascii="David" w:hAnsi="David" w:cs="David" w:hint="cs"/>
+          <w:rtl/>
+        </w:rPr>
+        <w:t>: אתם הסטודנטים מציגים את המשחקים שלכם</w:t>
+      </w:r>
+      <w:r>
+        <w:rPr>
+          <w:rFonts w:ascii="David" w:hAnsi="David" w:cs="David" w:hint="cs"/>
+          <w:rtl/>
+        </w:rPr>
+        <w:t xml:space="preserve"> באופן הבא:</w:t>
+      </w:r>
+    </w:p>
+    <w:p>
+      <w:pPr>
+        <w:pStyle w:val="Textbody"/>
+        <w:numPr>
+          <w:ilvl w:val="0"/>
+          <w:numId w:val="25"/>
+        </w:numPr>
+        <w:jc w:val="left"/>
+        <w:rPr>
+          <w:rFonts w:ascii="David" w:hAnsi="David" w:cs="David"/>
+        </w:rPr>
+      </w:pPr>
+      <w:r>
+        <w:rPr>
+          <w:rFonts w:ascii="David" w:hAnsi="David" w:cs="David" w:hint="cs"/>
+          <w:b/>
+          <w:bCs/>
+          <w:rtl/>
+        </w:rPr>
+        <w:lastRenderedPageBreak/>
+        <w:t>2 דקות</w:t>
+      </w:r>
+      <w:r>
+        <w:rPr>
+          <w:rFonts w:ascii="David" w:hAnsi="David" w:cs="David" w:hint="cs"/>
+          <w:rtl/>
+        </w:rPr>
+        <w:t xml:space="preserve"> </w:t>
+      </w:r>
+      <w:r>
+        <w:rPr>
+          <w:rFonts w:ascii="David" w:hAnsi="David" w:cs="David" w:hint="cs"/>
+          <w:rtl/>
+        </w:rPr>
+        <w:t>להצגת המשחק: אחד מחברי הצוות משחק, והשני מדבר במקביל. השופטים כבר מכירים את המשחק, אז אתם תדברו על מה שמעבר למשחק</w:t>
+      </w:r>
+      <w:r>
+        <w:rPr>
+          <w:rFonts w:ascii="David" w:hAnsi="David" w:cs="David" w:hint="cs"/>
+          <w:rtl/>
+        </w:rPr>
+        <w:t xml:space="preserve"> -- </w:t>
+      </w:r>
+      <w:r>
+        <w:rPr>
+          <w:rFonts w:ascii="David" w:hAnsi="David" w:cs="David" w:hint="cs"/>
+          <w:rtl/>
+        </w:rPr>
+        <w:t xml:space="preserve">על </w:t>
+      </w:r>
+      <w:r>
+        <w:rPr>
+          <w:rFonts w:ascii="David" w:hAnsi="David" w:cs="David" w:hint="cs"/>
+          <w:rtl/>
+        </w:rPr>
+        <w:t xml:space="preserve">המטרה, </w:t>
+      </w:r>
+      <w:r>
+        <w:rPr>
+          <w:rFonts w:ascii="David" w:hAnsi="David" w:cs="David" w:hint="cs"/>
+          <w:rtl/>
+        </w:rPr>
+        <w:t xml:space="preserve">החזון, </w:t>
+      </w:r>
+      <w:r>
+        <w:rPr>
+          <w:rFonts w:ascii="David" w:hAnsi="David" w:cs="David" w:hint="cs"/>
+          <w:rtl/>
+        </w:rPr>
+        <w:t>ו</w:t>
+      </w:r>
+      <w:r>
+        <w:rPr>
+          <w:rFonts w:ascii="David" w:hAnsi="David" w:cs="David" w:hint="cs"/>
+          <w:rtl/>
+        </w:rPr>
+        <w:t xml:space="preserve">התוכניות לעתיד. </w:t>
+      </w:r>
+    </w:p>
+    <w:p>
+      <w:pPr>
+        <w:pStyle w:val="Textbody"/>
+        <w:numPr>
+          <w:ilvl w:val="0"/>
+          <w:numId w:val="25"/>
+        </w:numPr>
+        <w:jc w:val="left"/>
+        <w:rPr>
+          <w:rFonts w:ascii="David" w:hAnsi="David" w:cs="David"/>
+        </w:rPr>
+      </w:pPr>
+      <w:r>
+        <w:rPr>
+          <w:rFonts w:ascii="David" w:hAnsi="David" w:cs="David" w:hint="cs"/>
+          <w:b/>
+          <w:bCs/>
+          <w:rtl/>
+        </w:rPr>
+        <w:t>3 דקות</w:t>
+      </w:r>
+      <w:r>
+        <w:rPr>
+          <w:rFonts w:ascii="David" w:hAnsi="David" w:cs="David" w:hint="cs"/>
+          <w:b/>
+          <w:bCs/>
+          <w:rtl/>
+        </w:rPr>
+        <w:t xml:space="preserve"> </w:t>
+      </w:r>
+      <w:r>
+        <w:rPr>
+          <w:rFonts w:ascii="David" w:hAnsi="David" w:cs="David" w:hint="cs"/>
+          <w:rtl/>
+        </w:rPr>
+        <w:t>לענות לשאלות השופטים, ולקבל מהם משוב</w:t>
+      </w:r>
+      <w:r>
+        <w:rPr>
+          <w:rFonts w:ascii="David" w:hAnsi="David" w:cs="David" w:hint="cs"/>
+          <w:rtl/>
+        </w:rPr>
+        <w:t xml:space="preserve">. </w:t>
+      </w:r>
+    </w:p>
+    <w:p>
+      <w:pPr>
+        <w:pStyle w:val="Textbody"/>
+        <w:jc w:val="left"/>
+        <w:rPr>
+          <w:rFonts w:ascii="David" w:hAnsi="David" w:cs="David"/>
+          <w:rtl/>
+        </w:rPr>
+      </w:pPr>
+      <w:r>
+        <w:rPr>
+          <w:rFonts w:ascii="David" w:hAnsi="David" w:cs="David" w:hint="cs"/>
+          <w:rtl/>
+        </w:rPr>
+        <w:t>11:</w:t>
+      </w:r>
+      <w:r>
+        <w:rPr>
+          <w:rFonts w:ascii="David" w:hAnsi="David" w:cs="David" w:hint="cs"/>
+          <w:rtl/>
+        </w:rPr>
+        <w:t>30</w:t>
+      </w:r>
+      <w:r>
+        <w:rPr>
+          <w:rFonts w:ascii="David" w:hAnsi="David" w:cs="David" w:hint="cs"/>
+          <w:rtl/>
+        </w:rPr>
+        <w:t xml:space="preserve"> </w:t>
+      </w:r>
+      <w:r>
+        <w:rPr>
+          <w:rFonts w:ascii="David" w:hAnsi="David" w:cs="David"/>
+          <w:rtl/>
+        </w:rPr>
+        <w:t>–</w:t>
+      </w:r>
+      <w:r>
+        <w:rPr>
+          <w:rFonts w:ascii="David" w:hAnsi="David" w:cs="David" w:hint="cs"/>
+          <w:rtl/>
+        </w:rPr>
+        <w:t xml:space="preserve"> </w:t>
+      </w:r>
+      <w:r>
+        <w:rPr>
+          <w:rFonts w:ascii="David" w:hAnsi="David" w:cs="David" w:hint="cs"/>
+          <w:rtl/>
+        </w:rPr>
+        <w:t>11:45</w:t>
+      </w:r>
+      <w:r>
+        <w:rPr>
+          <w:rFonts w:ascii="David" w:hAnsi="David" w:cs="David" w:hint="cs"/>
+          <w:rtl/>
+        </w:rPr>
+        <w:t xml:space="preserve">: השופטים </w:t>
+      </w:r>
+      <w:r>
+        <w:rPr>
+          <w:rFonts w:ascii="David" w:hAnsi="David" w:cs="David" w:hint="cs"/>
+          <w:rtl/>
+        </w:rPr>
+        <w:t>יוצאים להתייעצות, ולאחר מכן חוזרים ומכריזים על המשחקים המנצחים.</w:t>
       </w:r>
     </w:p>
     <w:p>

</xml_diff>